<commit_message>
Report: add code listings (Jenkinsfile, Dockerfile, validate.sh) and robust paths; regenerate DOCX/PDF
</commit_message>
<xml_diff>
--- a/simple-webapp-jenkins-ci-cd/project_report.docx
+++ b/simple-webapp-jenkins-ci-cd/project_report.docx
@@ -427,26 +427,1344 @@
     </w:p>
     <w:p>
       <w:r>
+        <w:drawing>
+          <wp:inline xmlns:a="http://schemas.openxmlformats.org/drawingml/2006/main" xmlns:pic="http://schemas.openxmlformats.org/drawingml/2006/picture">
+            <wp:extent cx="5486400" cy="3086100"/>
+            <wp:docPr id="1" name="Picture 1"/>
+            <wp:cNvGraphicFramePr>
+              <a:graphicFrameLocks noChangeAspect="1"/>
+            </wp:cNvGraphicFramePr>
+            <a:graphic>
+              <a:graphicData uri="http://schemas.openxmlformats.org/drawingml/2006/picture">
+                <pic:pic>
+                  <pic:nvPicPr>
+                    <pic:cNvPr id="0" name="jenkins_build.png"/>
+                    <pic:cNvPicPr/>
+                  </pic:nvPicPr>
+                  <pic:blipFill>
+                    <a:blip r:embed="rId9"/>
+                    <a:stretch>
+                      <a:fillRect/>
+                    </a:stretch>
+                  </pic:blipFill>
+                  <pic:spPr>
+                    <a:xfrm>
+                      <a:off x="0" y="0"/>
+                      <a:ext cx="5486400" cy="3086100"/>
+                    </a:xfrm>
+                    <a:prstGeom prst="rect"/>
+                  </pic:spPr>
+                </pic:pic>
+              </a:graphicData>
+            </a:graphic>
+          </wp:inline>
+        </w:drawing>
+      </w:r>
+    </w:p>
+    <w:p>
+      <w:pPr>
+        <w:jc w:val="center"/>
+      </w:pPr>
+      <w:r>
         <w:rPr>
           <w:i/>
         </w:rPr>
-        <w:t>[Add screenshot: Jenkins Build #10 — All stages green — missing file screenshots/jenkins_build.png]</w:t>
+        <w:t>Jenkins Build #10 — All stages green</w:t>
+      </w:r>
+    </w:p>
+    <w:p>
+      <w:r>
+        <w:drawing>
+          <wp:inline xmlns:a="http://schemas.openxmlformats.org/drawingml/2006/main" xmlns:pic="http://schemas.openxmlformats.org/drawingml/2006/picture">
+            <wp:extent cx="5486400" cy="3086100"/>
+            <wp:docPr id="2" name="Picture 2"/>
+            <wp:cNvGraphicFramePr>
+              <a:graphicFrameLocks noChangeAspect="1"/>
+            </wp:cNvGraphicFramePr>
+            <a:graphic>
+              <a:graphicData uri="http://schemas.openxmlformats.org/drawingml/2006/picture">
+                <pic:pic>
+                  <pic:nvPicPr>
+                    <pic:cNvPr id="0" name="docker_ps.png"/>
+                    <pic:cNvPicPr/>
+                  </pic:nvPicPr>
+                  <pic:blipFill>
+                    <a:blip r:embed="rId10"/>
+                    <a:stretch>
+                      <a:fillRect/>
+                    </a:stretch>
+                  </pic:blipFill>
+                  <pic:spPr>
+                    <a:xfrm>
+                      <a:off x="0" y="0"/>
+                      <a:ext cx="5486400" cy="3086100"/>
+                    </a:xfrm>
+                    <a:prstGeom prst="rect"/>
+                  </pic:spPr>
+                </pic:pic>
+              </a:graphicData>
+            </a:graphic>
+          </wp:inline>
+        </w:drawing>
+      </w:r>
+    </w:p>
+    <w:p>
+      <w:pPr>
+        <w:jc w:val="center"/>
+      </w:pPr>
+      <w:r>
+        <w:rPr>
+          <w:i/>
+        </w:rPr>
+        <w:t>Docker container simple-webapp-demo (8090→80)</w:t>
+      </w:r>
+    </w:p>
+    <w:p>
+      <w:r>
+        <w:drawing>
+          <wp:inline xmlns:a="http://schemas.openxmlformats.org/drawingml/2006/main" xmlns:pic="http://schemas.openxmlformats.org/drawingml/2006/picture">
+            <wp:extent cx="5486400" cy="3086100"/>
+            <wp:docPr id="3" name="Picture 3"/>
+            <wp:cNvGraphicFramePr>
+              <a:graphicFrameLocks noChangeAspect="1"/>
+            </wp:cNvGraphicFramePr>
+            <a:graphic>
+              <a:graphicData uri="http://schemas.openxmlformats.org/drawingml/2006/picture">
+                <pic:pic>
+                  <pic:nvPicPr>
+                    <pic:cNvPr id="0" name="app_browser.png"/>
+                    <pic:cNvPicPr/>
+                  </pic:nvPicPr>
+                  <pic:blipFill>
+                    <a:blip r:embed="rId11"/>
+                    <a:stretch>
+                      <a:fillRect/>
+                    </a:stretch>
+                  </pic:blipFill>
+                  <pic:spPr>
+                    <a:xfrm>
+                      <a:off x="0" y="0"/>
+                      <a:ext cx="5486400" cy="3086100"/>
+                    </a:xfrm>
+                    <a:prstGeom prst="rect"/>
+                  </pic:spPr>
+                </pic:pic>
+              </a:graphicData>
+            </a:graphic>
+          </wp:inline>
+        </w:drawing>
+      </w:r>
+    </w:p>
+    <w:p>
+      <w:pPr>
+        <w:jc w:val="center"/>
+      </w:pPr>
+      <w:r>
+        <w:rPr>
+          <w:i/>
+        </w:rPr>
+        <w:t>App at http://localhost:8090 with JS alert</w:t>
+      </w:r>
+    </w:p>
+    <w:p>
+      <w:pPr>
+        <w:pStyle w:val="Heading1"/>
+        <w:jc w:val="left"/>
+      </w:pPr>
+      <w:r>
+        <w:t>Source Code Overview</w:t>
+      </w:r>
+    </w:p>
+    <w:p>
+      <w:pPr>
+        <w:pStyle w:val="ListBullet"/>
+      </w:pPr>
+      <w:r>
+        <w:t>Jenkinsfile — Declarative pipeline (4 stages + post)</w:t>
+      </w:r>
+    </w:p>
+    <w:p>
+      <w:pPr>
+        <w:pStyle w:val="ListBullet"/>
+      </w:pPr>
+      <w:r>
+        <w:t>Dockerfile — Nginx-based static site image</w:t>
+      </w:r>
+    </w:p>
+    <w:p>
+      <w:pPr>
+        <w:pStyle w:val="ListBullet"/>
+      </w:pPr>
+      <w:r>
+        <w:t>validate.sh — Pre-deploy file checks</w:t>
+      </w:r>
+    </w:p>
+    <w:p>
+      <w:pPr>
+        <w:pStyle w:val="ListBullet"/>
+      </w:pPr>
+      <w:r>
+        <w:t>deploy.sh — Copy-based deploy alternative</w:t>
+      </w:r>
+    </w:p>
+    <w:p>
+      <w:pPr>
+        <w:pStyle w:val="ListBullet"/>
+      </w:pPr>
+      <w:r>
+        <w:t>index.html, styles.css, script.js — Static app</w:t>
+      </w:r>
+    </w:p>
+    <w:p>
+      <w:pPr>
+        <w:pStyle w:val="Heading1"/>
+        <w:jc w:val="left"/>
+      </w:pPr>
+      <w:r>
+        <w:t>Selected Code Listings</w:t>
+      </w:r>
+    </w:p>
+    <w:p>
+      <w:pPr>
+        <w:pStyle w:val="Heading2"/>
+        <w:jc w:val="left"/>
+      </w:pPr>
+      <w:r>
+        <w:t>Jenkinsfile</w:t>
       </w:r>
     </w:p>
     <w:p>
       <w:r>
         <w:rPr>
-          <w:i/>
+          <w:rFonts w:ascii="Courier New" w:hAnsi="Courier New"/>
+          <w:sz w:val="18"/>
         </w:rPr>
-        <w:t>[Add screenshot: Docker container simple-webapp-demo (8090→80) — missing file screenshots/docker_ps.png]</w:t>
+        <w:t>// Jenkinsfile — Declarative pipeline for Simple WebApp CI/CD demo</w:t>
+        <w:br/>
+      </w:r>
+      <w:r>
+        <w:rPr>
+          <w:rFonts w:ascii="Courier New" w:hAnsi="Courier New"/>
+          <w:sz w:val="18"/>
+        </w:rPr>
+        <w:t>pipeline {</w:t>
+        <w:br/>
+      </w:r>
+      <w:r>
+        <w:rPr>
+          <w:rFonts w:ascii="Courier New" w:hAnsi="Courier New"/>
+          <w:sz w:val="18"/>
+        </w:rPr>
+        <w:t xml:space="preserve">  agent any</w:t>
+        <w:br/>
+      </w:r>
+      <w:r>
+        <w:rPr>
+          <w:rFonts w:ascii="Courier New" w:hAnsi="Courier New"/>
+          <w:sz w:val="18"/>
+        </w:rPr>
+        <w:br/>
+      </w:r>
+      <w:r>
+        <w:rPr>
+          <w:rFonts w:ascii="Courier New" w:hAnsi="Courier New"/>
+          <w:sz w:val="18"/>
+        </w:rPr>
+        <w:t xml:space="preserve">  // Environment variables (override in Jenkins configuration or pipeline parameters)</w:t>
+        <w:br/>
+      </w:r>
+      <w:r>
+        <w:rPr>
+          <w:rFonts w:ascii="Courier New" w:hAnsi="Courier New"/>
+          <w:sz w:val="18"/>
+        </w:rPr>
+        <w:t xml:space="preserve">  environment {</w:t>
+        <w:br/>
+      </w:r>
+      <w:r>
+        <w:rPr>
+          <w:rFonts w:ascii="Courier New" w:hAnsi="Courier New"/>
+          <w:sz w:val="18"/>
+        </w:rPr>
+        <w:t xml:space="preserve">    // Set REPO_URL in Jenkins credentials or pipeline environment if you want the pipeline to clone externally</w:t>
+        <w:br/>
+      </w:r>
+      <w:r>
+        <w:rPr>
+          <w:rFonts w:ascii="Courier New" w:hAnsi="Courier New"/>
+          <w:sz w:val="18"/>
+        </w:rPr>
+        <w:t xml:space="preserve">    REPO_URL = ""</w:t>
+        <w:br/>
+      </w:r>
+      <w:r>
+        <w:rPr>
+          <w:rFonts w:ascii="Courier New" w:hAnsi="Courier New"/>
+          <w:sz w:val="18"/>
+        </w:rPr>
+        <w:t xml:space="preserve">    DEPLOY_METHOD = "docker" // options: 'copy' or 'docker'</w:t>
+        <w:br/>
+      </w:r>
+      <w:r>
+        <w:rPr>
+          <w:rFonts w:ascii="Courier New" w:hAnsi="Courier New"/>
+          <w:sz w:val="18"/>
+        </w:rPr>
+        <w:t xml:space="preserve">    IMAGE_NAME = "simple-webapp:latest"</w:t>
+        <w:br/>
+      </w:r>
+      <w:r>
+        <w:rPr>
+          <w:rFonts w:ascii="Courier New" w:hAnsi="Courier New"/>
+          <w:sz w:val="18"/>
+        </w:rPr>
+        <w:t xml:space="preserve">    CONTAINER_NAME = "simple-webapp-demo"</w:t>
+        <w:br/>
+      </w:r>
+      <w:r>
+        <w:rPr>
+          <w:rFonts w:ascii="Courier New" w:hAnsi="Courier New"/>
+          <w:sz w:val="18"/>
+        </w:rPr>
+        <w:t xml:space="preserve">    WEBAPP_PORT = "8090" // External port for accessing the webapp</w:t>
+        <w:br/>
+      </w:r>
+      <w:r>
+        <w:rPr>
+          <w:rFonts w:ascii="Courier New" w:hAnsi="Courier New"/>
+          <w:sz w:val="18"/>
+        </w:rPr>
+        <w:t xml:space="preserve">  }</w:t>
+        <w:br/>
+      </w:r>
+      <w:r>
+        <w:rPr>
+          <w:rFonts w:ascii="Courier New" w:hAnsi="Courier New"/>
+          <w:sz w:val="18"/>
+        </w:rPr>
+        <w:br/>
+      </w:r>
+      <w:r>
+        <w:rPr>
+          <w:rFonts w:ascii="Courier New" w:hAnsi="Courier New"/>
+          <w:sz w:val="18"/>
+        </w:rPr>
+        <w:t xml:space="preserve">  stages {</w:t>
+        <w:br/>
+      </w:r>
+      <w:r>
+        <w:rPr>
+          <w:rFonts w:ascii="Courier New" w:hAnsi="Courier New"/>
+          <w:sz w:val="18"/>
+        </w:rPr>
+        <w:t xml:space="preserve">    stage('Checkout') {</w:t>
+        <w:br/>
+      </w:r>
+      <w:r>
+        <w:rPr>
+          <w:rFonts w:ascii="Courier New" w:hAnsi="Courier New"/>
+          <w:sz w:val="18"/>
+        </w:rPr>
+        <w:t xml:space="preserve">      steps {</w:t>
+        <w:br/>
+      </w:r>
+      <w:r>
+        <w:rPr>
+          <w:rFonts w:ascii="Courier New" w:hAnsi="Courier New"/>
+          <w:sz w:val="18"/>
+        </w:rPr>
+        <w:t xml:space="preserve">        script {</w:t>
+        <w:br/>
+      </w:r>
+      <w:r>
+        <w:rPr>
+          <w:rFonts w:ascii="Courier New" w:hAnsi="Courier New"/>
+          <w:sz w:val="18"/>
+        </w:rPr>
+        <w:t xml:space="preserve">          if (env.REPO_URL?.trim()) {</w:t>
+        <w:br/>
+      </w:r>
+      <w:r>
+        <w:rPr>
+          <w:rFonts w:ascii="Courier New" w:hAnsi="Courier New"/>
+          <w:sz w:val="18"/>
+        </w:rPr>
+        <w:t xml:space="preserve">            echo "Cloning from ${env.REPO_URL} (branch: main)..."</w:t>
+        <w:br/>
+      </w:r>
+      <w:r>
+        <w:rPr>
+          <w:rFonts w:ascii="Courier New" w:hAnsi="Courier New"/>
+          <w:sz w:val="18"/>
+        </w:rPr>
+        <w:t xml:space="preserve">            sh 'git clone --branch main ${REPO_URL} repo || true'</w:t>
+        <w:br/>
+      </w:r>
+      <w:r>
+        <w:rPr>
+          <w:rFonts w:ascii="Courier New" w:hAnsi="Courier New"/>
+          <w:sz w:val="18"/>
+        </w:rPr>
+        <w:t xml:space="preserve">            dir('repo') { sh 'ls -la' }</w:t>
+        <w:br/>
+      </w:r>
+      <w:r>
+        <w:rPr>
+          <w:rFonts w:ascii="Courier New" w:hAnsi="Courier New"/>
+          <w:sz w:val="18"/>
+        </w:rPr>
+        <w:t xml:space="preserve">          } else {</w:t>
+        <w:br/>
+      </w:r>
+      <w:r>
+        <w:rPr>
+          <w:rFonts w:ascii="Courier New" w:hAnsi="Courier New"/>
+          <w:sz w:val="18"/>
+        </w:rPr>
+        <w:t xml:space="preserve">            echo 'REPO_URL not set — using current workspace contents.'</w:t>
+        <w:br/>
+      </w:r>
+      <w:r>
+        <w:rPr>
+          <w:rFonts w:ascii="Courier New" w:hAnsi="Courier New"/>
+          <w:sz w:val="18"/>
+        </w:rPr>
+        <w:t xml:space="preserve">            echo 'Changing to project directory: simple-webapp-jenkins-ci-cd'</w:t>
+        <w:br/>
+      </w:r>
+      <w:r>
+        <w:rPr>
+          <w:rFonts w:ascii="Courier New" w:hAnsi="Courier New"/>
+          <w:sz w:val="18"/>
+        </w:rPr>
+        <w:t xml:space="preserve">            dir('simple-webapp-jenkins-ci-cd') {</w:t>
+        <w:br/>
+      </w:r>
+      <w:r>
+        <w:rPr>
+          <w:rFonts w:ascii="Courier New" w:hAnsi="Courier New"/>
+          <w:sz w:val="18"/>
+        </w:rPr>
+        <w:t xml:space="preserve">              sh 'pwd &amp;&amp; ls -la'</w:t>
+        <w:br/>
+      </w:r>
+      <w:r>
+        <w:rPr>
+          <w:rFonts w:ascii="Courier New" w:hAnsi="Courier New"/>
+          <w:sz w:val="18"/>
+        </w:rPr>
+        <w:t xml:space="preserve">            }</w:t>
+        <w:br/>
+      </w:r>
+      <w:r>
+        <w:rPr>
+          <w:rFonts w:ascii="Courier New" w:hAnsi="Courier New"/>
+          <w:sz w:val="18"/>
+        </w:rPr>
+        <w:t xml:space="preserve">          }</w:t>
+        <w:br/>
+      </w:r>
+      <w:r>
+        <w:rPr>
+          <w:rFonts w:ascii="Courier New" w:hAnsi="Courier New"/>
+          <w:sz w:val="18"/>
+        </w:rPr>
+        <w:t xml:space="preserve">        }</w:t>
+        <w:br/>
+      </w:r>
+      <w:r>
+        <w:rPr>
+          <w:rFonts w:ascii="Courier New" w:hAnsi="Courier New"/>
+          <w:sz w:val="18"/>
+        </w:rPr>
+        <w:t xml:space="preserve">      }</w:t>
+        <w:br/>
+      </w:r>
+      <w:r>
+        <w:rPr>
+          <w:rFonts w:ascii="Courier New" w:hAnsi="Courier New"/>
+          <w:sz w:val="18"/>
+        </w:rPr>
+        <w:t xml:space="preserve">    }</w:t>
+        <w:br/>
+      </w:r>
+      <w:r>
+        <w:rPr>
+          <w:rFonts w:ascii="Courier New" w:hAnsi="Courier New"/>
+          <w:sz w:val="18"/>
+        </w:rPr>
+        <w:br/>
+      </w:r>
+      <w:r>
+        <w:rPr>
+          <w:rFonts w:ascii="Courier New" w:hAnsi="Courier New"/>
+          <w:sz w:val="18"/>
+        </w:rPr>
+        <w:t xml:space="preserve">    stage('Build') {</w:t>
+        <w:br/>
+      </w:r>
+      <w:r>
+        <w:rPr>
+          <w:rFonts w:ascii="Courier New" w:hAnsi="Courier New"/>
+          <w:sz w:val="18"/>
+        </w:rPr>
+        <w:t xml:space="preserve">      steps {</w:t>
+        <w:br/>
+      </w:r>
+      <w:r>
+        <w:rPr>
+          <w:rFonts w:ascii="Courier New" w:hAnsi="Courier New"/>
+          <w:sz w:val="18"/>
+        </w:rPr>
+        <w:t xml:space="preserve">        dir('simple-webapp-jenkins-ci-cd') {</w:t>
+        <w:br/>
+      </w:r>
+      <w:r>
+        <w:rPr>
+          <w:rFonts w:ascii="Courier New" w:hAnsi="Courier New"/>
+          <w:sz w:val="18"/>
+        </w:rPr>
+        <w:t xml:space="preserve">          echo 'Validating folder structure and required files...'</w:t>
+        <w:br/>
+      </w:r>
+      <w:r>
+        <w:rPr>
+          <w:rFonts w:ascii="Courier New" w:hAnsi="Courier New"/>
+          <w:sz w:val="18"/>
+        </w:rPr>
+        <w:t xml:space="preserve">          // Ensure scripts are executable (safety check for Windows-developed repos)</w:t>
+        <w:br/>
+      </w:r>
+      <w:r>
+        <w:rPr>
+          <w:rFonts w:ascii="Courier New" w:hAnsi="Courier New"/>
+          <w:sz w:val="18"/>
+        </w:rPr>
+        <w:t xml:space="preserve">          sh 'chmod +x validate.sh deploy.sh || true'</w:t>
+        <w:br/>
+      </w:r>
+      <w:r>
+        <w:rPr>
+          <w:rFonts w:ascii="Courier New" w:hAnsi="Courier New"/>
+          <w:sz w:val="18"/>
+        </w:rPr>
+        <w:t xml:space="preserve">          // validate.sh will exit non-zero if files are missing</w:t>
+        <w:br/>
+      </w:r>
+      <w:r>
+        <w:rPr>
+          <w:rFonts w:ascii="Courier New" w:hAnsi="Courier New"/>
+          <w:sz w:val="18"/>
+        </w:rPr>
+        <w:t xml:space="preserve">          sh './validate.sh'</w:t>
+        <w:br/>
+      </w:r>
+      <w:r>
+        <w:rPr>
+          <w:rFonts w:ascii="Courier New" w:hAnsi="Courier New"/>
+          <w:sz w:val="18"/>
+        </w:rPr>
+        <w:t xml:space="preserve">        }</w:t>
+        <w:br/>
+      </w:r>
+      <w:r>
+        <w:rPr>
+          <w:rFonts w:ascii="Courier New" w:hAnsi="Courier New"/>
+          <w:sz w:val="18"/>
+        </w:rPr>
+        <w:t xml:space="preserve">      }</w:t>
+        <w:br/>
+      </w:r>
+      <w:r>
+        <w:rPr>
+          <w:rFonts w:ascii="Courier New" w:hAnsi="Courier New"/>
+          <w:sz w:val="18"/>
+        </w:rPr>
+        <w:t xml:space="preserve">    }</w:t>
+        <w:br/>
+      </w:r>
+      <w:r>
+        <w:rPr>
+          <w:rFonts w:ascii="Courier New" w:hAnsi="Courier New"/>
+          <w:sz w:val="18"/>
+        </w:rPr>
+        <w:br/>
+      </w:r>
+      <w:r>
+        <w:rPr>
+          <w:rFonts w:ascii="Courier New" w:hAnsi="Courier New"/>
+          <w:sz w:val="18"/>
+        </w:rPr>
+        <w:t xml:space="preserve">    stage('Test') {</w:t>
+        <w:br/>
+      </w:r>
+      <w:r>
+        <w:rPr>
+          <w:rFonts w:ascii="Courier New" w:hAnsi="Courier New"/>
+          <w:sz w:val="18"/>
+        </w:rPr>
+        <w:t xml:space="preserve">      steps {</w:t>
+        <w:br/>
+      </w:r>
+      <w:r>
+        <w:rPr>
+          <w:rFonts w:ascii="Courier New" w:hAnsi="Courier New"/>
+          <w:sz w:val="18"/>
+        </w:rPr>
+        <w:t xml:space="preserve">        dir('simple-webapp-jenkins-ci-cd') {</w:t>
+        <w:br/>
+      </w:r>
+      <w:r>
+        <w:rPr>
+          <w:rFonts w:ascii="Courier New" w:hAnsi="Courier New"/>
+          <w:sz w:val="18"/>
+        </w:rPr>
+        <w:t xml:space="preserve">          echo 'Running simple tests (file existence) — validate.sh'</w:t>
+        <w:br/>
+      </w:r>
+      <w:r>
+        <w:rPr>
+          <w:rFonts w:ascii="Courier New" w:hAnsi="Courier New"/>
+          <w:sz w:val="18"/>
+        </w:rPr>
+        <w:t xml:space="preserve">          sh './validate.sh'</w:t>
+        <w:br/>
+      </w:r>
+      <w:r>
+        <w:rPr>
+          <w:rFonts w:ascii="Courier New" w:hAnsi="Courier New"/>
+          <w:sz w:val="18"/>
+        </w:rPr>
+        <w:t xml:space="preserve">        }</w:t>
+        <w:br/>
+      </w:r>
+      <w:r>
+        <w:rPr>
+          <w:rFonts w:ascii="Courier New" w:hAnsi="Courier New"/>
+          <w:sz w:val="18"/>
+        </w:rPr>
+        <w:t xml:space="preserve">      }</w:t>
+        <w:br/>
+      </w:r>
+      <w:r>
+        <w:rPr>
+          <w:rFonts w:ascii="Courier New" w:hAnsi="Courier New"/>
+          <w:sz w:val="18"/>
+        </w:rPr>
+        <w:t xml:space="preserve">    }</w:t>
+        <w:br/>
+      </w:r>
+      <w:r>
+        <w:rPr>
+          <w:rFonts w:ascii="Courier New" w:hAnsi="Courier New"/>
+          <w:sz w:val="18"/>
+        </w:rPr>
+        <w:br/>
+      </w:r>
+      <w:r>
+        <w:rPr>
+          <w:rFonts w:ascii="Courier New" w:hAnsi="Courier New"/>
+          <w:sz w:val="18"/>
+        </w:rPr>
+        <w:t xml:space="preserve">    stage('Deploy') {</w:t>
+        <w:br/>
+      </w:r>
+      <w:r>
+        <w:rPr>
+          <w:rFonts w:ascii="Courier New" w:hAnsi="Courier New"/>
+          <w:sz w:val="18"/>
+        </w:rPr>
+        <w:t xml:space="preserve">      steps {</w:t>
+        <w:br/>
+      </w:r>
+      <w:r>
+        <w:rPr>
+          <w:rFonts w:ascii="Courier New" w:hAnsi="Courier New"/>
+          <w:sz w:val="18"/>
+        </w:rPr>
+        <w:t xml:space="preserve">        dir('simple-webapp-jenkins-ci-cd') {</w:t>
+        <w:br/>
+      </w:r>
+      <w:r>
+        <w:rPr>
+          <w:rFonts w:ascii="Courier New" w:hAnsi="Courier New"/>
+          <w:sz w:val="18"/>
+        </w:rPr>
+        <w:t xml:space="preserve">          script {</w:t>
+        <w:br/>
+      </w:r>
+      <w:r>
+        <w:rPr>
+          <w:rFonts w:ascii="Courier New" w:hAnsi="Courier New"/>
+          <w:sz w:val="18"/>
+        </w:rPr>
+        <w:t xml:space="preserve">            if (env.DEPLOY_METHOD == 'docker') {</w:t>
+        <w:br/>
+      </w:r>
+      <w:r>
+        <w:rPr>
+          <w:rFonts w:ascii="Courier New" w:hAnsi="Courier New"/>
+          <w:sz w:val="18"/>
+        </w:rPr>
+        <w:t xml:space="preserve">              echo "Building Docker image ${env.IMAGE_NAME}..."</w:t>
+        <w:br/>
+      </w:r>
+      <w:r>
+        <w:rPr>
+          <w:rFonts w:ascii="Courier New" w:hAnsi="Courier New"/>
+          <w:sz w:val="18"/>
+        </w:rPr>
+        <w:t xml:space="preserve">              sh "docker build -t ${env.IMAGE_NAME} ."</w:t>
+        <w:br/>
+      </w:r>
+      <w:r>
+        <w:rPr>
+          <w:rFonts w:ascii="Courier New" w:hAnsi="Courier New"/>
+          <w:sz w:val="18"/>
+        </w:rPr>
+        <w:t xml:space="preserve">              </w:t>
+        <w:br/>
+      </w:r>
+      <w:r>
+        <w:rPr>
+          <w:rFonts w:ascii="Courier New" w:hAnsi="Courier New"/>
+          <w:sz w:val="18"/>
+        </w:rPr>
+        <w:t xml:space="preserve">              echo "Stopping and removing old container if exists..."</w:t>
+        <w:br/>
+      </w:r>
+      <w:r>
+        <w:rPr>
+          <w:rFonts w:ascii="Courier New" w:hAnsi="Courier New"/>
+          <w:sz w:val="18"/>
+        </w:rPr>
+        <w:t xml:space="preserve">              sh "docker rm -f ${env.CONTAINER_NAME} || true"</w:t>
+        <w:br/>
+      </w:r>
+      <w:r>
+        <w:rPr>
+          <w:rFonts w:ascii="Courier New" w:hAnsi="Courier New"/>
+          <w:sz w:val="18"/>
+        </w:rPr>
+        <w:t xml:space="preserve">              </w:t>
+        <w:br/>
+      </w:r>
+      <w:r>
+        <w:rPr>
+          <w:rFonts w:ascii="Courier New" w:hAnsi="Courier New"/>
+          <w:sz w:val="18"/>
+        </w:rPr>
+        <w:t xml:space="preserve">              echo "Running new container ${env.CONTAINER_NAME} on port ${env.WEBAPP_PORT}..."</w:t>
+        <w:br/>
+      </w:r>
+      <w:r>
+        <w:rPr>
+          <w:rFonts w:ascii="Courier New" w:hAnsi="Courier New"/>
+          <w:sz w:val="18"/>
+        </w:rPr>
+        <w:t xml:space="preserve">              sh "docker run -d --name ${env.CONTAINER_NAME} -p ${env.WEBAPP_PORT}:80 ${env.IMAGE_NAME}"</w:t>
+        <w:br/>
+      </w:r>
+      <w:r>
+        <w:rPr>
+          <w:rFonts w:ascii="Courier New" w:hAnsi="Courier New"/>
+          <w:sz w:val="18"/>
+        </w:rPr>
+        <w:t xml:space="preserve">              </w:t>
+        <w:br/>
+      </w:r>
+      <w:r>
+        <w:rPr>
+          <w:rFonts w:ascii="Courier New" w:hAnsi="Courier New"/>
+          <w:sz w:val="18"/>
+        </w:rPr>
+        <w:t xml:space="preserve">              echo "Deployment complete! Access the webapp at: http://localhost:${env.WEBAPP_PORT}"</w:t>
+        <w:br/>
+      </w:r>
+      <w:r>
+        <w:rPr>
+          <w:rFonts w:ascii="Courier New" w:hAnsi="Courier New"/>
+          <w:sz w:val="18"/>
+        </w:rPr>
+        <w:t xml:space="preserve">            } else {</w:t>
+        <w:br/>
+      </w:r>
+      <w:r>
+        <w:rPr>
+          <w:rFonts w:ascii="Courier New" w:hAnsi="Courier New"/>
+          <w:sz w:val="18"/>
+        </w:rPr>
+        <w:t xml:space="preserve">              echo 'Deploy method: copy — running deploy.sh (may require sudo)'</w:t>
+        <w:br/>
+      </w:r>
+      <w:r>
+        <w:rPr>
+          <w:rFonts w:ascii="Courier New" w:hAnsi="Courier New"/>
+          <w:sz w:val="18"/>
+        </w:rPr>
+        <w:t xml:space="preserve">              sh 'chmod +x deploy.sh || true'</w:t>
+        <w:br/>
+      </w:r>
+      <w:r>
+        <w:rPr>
+          <w:rFonts w:ascii="Courier New" w:hAnsi="Courier New"/>
+          <w:sz w:val="18"/>
+        </w:rPr>
+        <w:t xml:space="preserve">              sh './deploy.sh'</w:t>
+        <w:br/>
+      </w:r>
+      <w:r>
+        <w:rPr>
+          <w:rFonts w:ascii="Courier New" w:hAnsi="Courier New"/>
+          <w:sz w:val="18"/>
+        </w:rPr>
+        <w:t xml:space="preserve">            }</w:t>
+        <w:br/>
+      </w:r>
+      <w:r>
+        <w:rPr>
+          <w:rFonts w:ascii="Courier New" w:hAnsi="Courier New"/>
+          <w:sz w:val="18"/>
+        </w:rPr>
+        <w:t xml:space="preserve">          }</w:t>
+        <w:br/>
+      </w:r>
+      <w:r>
+        <w:rPr>
+          <w:rFonts w:ascii="Courier New" w:hAnsi="Courier New"/>
+          <w:sz w:val="18"/>
+        </w:rPr>
+        <w:t xml:space="preserve">        }</w:t>
+        <w:br/>
+      </w:r>
+      <w:r>
+        <w:rPr>
+          <w:rFonts w:ascii="Courier New" w:hAnsi="Courier New"/>
+          <w:sz w:val="18"/>
+        </w:rPr>
+        <w:t xml:space="preserve">      }</w:t>
+        <w:br/>
+      </w:r>
+      <w:r>
+        <w:rPr>
+          <w:rFonts w:ascii="Courier New" w:hAnsi="Courier New"/>
+          <w:sz w:val="18"/>
+        </w:rPr>
+        <w:t xml:space="preserve">    }</w:t>
+        <w:br/>
+      </w:r>
+      <w:r>
+        <w:rPr>
+          <w:rFonts w:ascii="Courier New" w:hAnsi="Courier New"/>
+          <w:sz w:val="18"/>
+        </w:rPr>
+        <w:t xml:space="preserve">  }</w:t>
+        <w:br/>
+      </w:r>
+      <w:r>
+        <w:rPr>
+          <w:rFonts w:ascii="Courier New" w:hAnsi="Courier New"/>
+          <w:sz w:val="18"/>
+        </w:rPr>
+        <w:br/>
+      </w:r>
+      <w:r>
+        <w:rPr>
+          <w:rFonts w:ascii="Courier New" w:hAnsi="Courier New"/>
+          <w:sz w:val="18"/>
+        </w:rPr>
+        <w:t xml:space="preserve">  post {</w:t>
+        <w:br/>
+      </w:r>
+      <w:r>
+        <w:rPr>
+          <w:rFonts w:ascii="Courier New" w:hAnsi="Courier New"/>
+          <w:sz w:val="18"/>
+        </w:rPr>
+        <w:t xml:space="preserve">    success {</w:t>
+        <w:br/>
+      </w:r>
+      <w:r>
+        <w:rPr>
+          <w:rFonts w:ascii="Courier New" w:hAnsi="Courier New"/>
+          <w:sz w:val="18"/>
+        </w:rPr>
+        <w:t xml:space="preserve">      echo '================================================'</w:t>
+        <w:br/>
+      </w:r>
+      <w:r>
+        <w:rPr>
+          <w:rFonts w:ascii="Courier New" w:hAnsi="Courier New"/>
+          <w:sz w:val="18"/>
+        </w:rPr>
+        <w:t xml:space="preserve">      echo 'Pipeline completed successfully! ✅'</w:t>
+        <w:br/>
+      </w:r>
+      <w:r>
+        <w:rPr>
+          <w:rFonts w:ascii="Courier New" w:hAnsi="Courier New"/>
+          <w:sz w:val="18"/>
+        </w:rPr>
+        <w:t xml:space="preserve">      echo '================================================'</w:t>
+        <w:br/>
+      </w:r>
+      <w:r>
+        <w:rPr>
+          <w:rFonts w:ascii="Courier New" w:hAnsi="Courier New"/>
+          <w:sz w:val="18"/>
+        </w:rPr>
+        <w:t xml:space="preserve">      script {</w:t>
+        <w:br/>
+      </w:r>
+      <w:r>
+        <w:rPr>
+          <w:rFonts w:ascii="Courier New" w:hAnsi="Courier New"/>
+          <w:sz w:val="18"/>
+        </w:rPr>
+        <w:t xml:space="preserve">        if (env.DEPLOY_METHOD == 'docker') {</w:t>
+        <w:br/>
+      </w:r>
+      <w:r>
+        <w:rPr>
+          <w:rFonts w:ascii="Courier New" w:hAnsi="Courier New"/>
+          <w:sz w:val="18"/>
+        </w:rPr>
+        <w:t xml:space="preserve">          echo "Webapp deployed and running at: http://localhost:${env.WEBAPP_PORT}"</w:t>
+        <w:br/>
+      </w:r>
+      <w:r>
+        <w:rPr>
+          <w:rFonts w:ascii="Courier New" w:hAnsi="Courier New"/>
+          <w:sz w:val="18"/>
+        </w:rPr>
+        <w:t xml:space="preserve">          echo "Container name: ${env.CONTAINER_NAME}"</w:t>
+        <w:br/>
+      </w:r>
+      <w:r>
+        <w:rPr>
+          <w:rFonts w:ascii="Courier New" w:hAnsi="Courier New"/>
+          <w:sz w:val="18"/>
+        </w:rPr>
+        <w:t xml:space="preserve">          sh "docker ps | grep ${env.CONTAINER_NAME} || echo 'Container not found'"</w:t>
+        <w:br/>
+      </w:r>
+      <w:r>
+        <w:rPr>
+          <w:rFonts w:ascii="Courier New" w:hAnsi="Courier New"/>
+          <w:sz w:val="18"/>
+        </w:rPr>
+        <w:t xml:space="preserve">        }</w:t>
+        <w:br/>
+      </w:r>
+      <w:r>
+        <w:rPr>
+          <w:rFonts w:ascii="Courier New" w:hAnsi="Courier New"/>
+          <w:sz w:val="18"/>
+        </w:rPr>
+        <w:t xml:space="preserve">      }</w:t>
+        <w:br/>
+      </w:r>
+      <w:r>
+        <w:rPr>
+          <w:rFonts w:ascii="Courier New" w:hAnsi="Courier New"/>
+          <w:sz w:val="18"/>
+        </w:rPr>
+        <w:t xml:space="preserve">      echo '================================================'</w:t>
+        <w:br/>
+      </w:r>
+      <w:r>
+        <w:rPr>
+          <w:rFonts w:ascii="Courier New" w:hAnsi="Courier New"/>
+          <w:sz w:val="18"/>
+        </w:rPr>
+        <w:t xml:space="preserve">      // Example: send email on success (requires email configured in Jenkins)</w:t>
+        <w:br/>
+      </w:r>
+      <w:r>
+        <w:rPr>
+          <w:rFonts w:ascii="Courier New" w:hAnsi="Courier New"/>
+          <w:sz w:val="18"/>
+        </w:rPr>
+        <w:t xml:space="preserve">      // emailext subject: "Build Successful: ${env.JOB_NAME} #${env.BUILD_NUMBER}", body: "Good news!"</w:t>
+        <w:br/>
+      </w:r>
+      <w:r>
+        <w:rPr>
+          <w:rFonts w:ascii="Courier New" w:hAnsi="Courier New"/>
+          <w:sz w:val="18"/>
+        </w:rPr>
+        <w:t xml:space="preserve">    }</w:t>
+        <w:br/>
+      </w:r>
+      <w:r>
+        <w:rPr>
+          <w:rFonts w:ascii="Courier New" w:hAnsi="Courier New"/>
+          <w:sz w:val="18"/>
+        </w:rPr>
+        <w:t xml:space="preserve">    failure {</w:t>
+        <w:br/>
+      </w:r>
+      <w:r>
+        <w:rPr>
+          <w:rFonts w:ascii="Courier New" w:hAnsi="Courier New"/>
+          <w:sz w:val="18"/>
+        </w:rPr>
+        <w:t xml:space="preserve">      echo 'Pipeline failed. Inspect logs and fix the issue.'</w:t>
+        <w:br/>
+      </w:r>
+      <w:r>
+        <w:rPr>
+          <w:rFonts w:ascii="Courier New" w:hAnsi="Courier New"/>
+          <w:sz w:val="18"/>
+        </w:rPr>
+        <w:t xml:space="preserve">      // Optionally send failure notification</w:t>
+        <w:br/>
+      </w:r>
+      <w:r>
+        <w:rPr>
+          <w:rFonts w:ascii="Courier New" w:hAnsi="Courier New"/>
+          <w:sz w:val="18"/>
+        </w:rPr>
+        <w:t xml:space="preserve">      // emailext subject: "Build Failed: ${env.JOB_NAME} #${env.BUILD_NUMBER}", body: "Something went wrong."</w:t>
+        <w:br/>
+      </w:r>
+      <w:r>
+        <w:rPr>
+          <w:rFonts w:ascii="Courier New" w:hAnsi="Courier New"/>
+          <w:sz w:val="18"/>
+        </w:rPr>
+        <w:t xml:space="preserve">    }</w:t>
+        <w:br/>
+      </w:r>
+      <w:r>
+        <w:rPr>
+          <w:rFonts w:ascii="Courier New" w:hAnsi="Courier New"/>
+          <w:sz w:val="18"/>
+        </w:rPr>
+        <w:t xml:space="preserve">  }</w:t>
+        <w:br/>
+      </w:r>
+      <w:r>
+        <w:rPr>
+          <w:rFonts w:ascii="Courier New" w:hAnsi="Courier New"/>
+          <w:sz w:val="18"/>
+        </w:rPr>
+        <w:t>}</w:t>
+      </w:r>
+    </w:p>
+    <w:p>
+      <w:pPr>
+        <w:pStyle w:val="Heading2"/>
+        <w:jc w:val="left"/>
+      </w:pPr>
+      <w:r>
+        <w:t>Dockerfile</w:t>
       </w:r>
     </w:p>
     <w:p>
       <w:r>
         <w:rPr>
-          <w:i/>
+          <w:rFonts w:ascii="Courier New" w:hAnsi="Courier New"/>
+          <w:sz w:val="18"/>
         </w:rPr>
-        <w:t>[Add screenshot: App at http://localhost:8090 with JS alert — missing file screenshots/app_browser.png]</w:t>
+        <w:t># Dockerfile — serve the static site with nginx (Alpine)</w:t>
+        <w:br/>
+      </w:r>
+      <w:r>
+        <w:rPr>
+          <w:rFonts w:ascii="Courier New" w:hAnsi="Courier New"/>
+          <w:sz w:val="18"/>
+        </w:rPr>
+        <w:t># Build context: project root containing index.html, styles.css, script.js</w:t>
+        <w:br/>
+      </w:r>
+      <w:r>
+        <w:rPr>
+          <w:rFonts w:ascii="Courier New" w:hAnsi="Courier New"/>
+          <w:sz w:val="18"/>
+        </w:rPr>
+        <w:br/>
+      </w:r>
+      <w:r>
+        <w:rPr>
+          <w:rFonts w:ascii="Courier New" w:hAnsi="Courier New"/>
+          <w:sz w:val="18"/>
+        </w:rPr>
+        <w:t>FROM nginx:alpine</w:t>
+        <w:br/>
+      </w:r>
+      <w:r>
+        <w:rPr>
+          <w:rFonts w:ascii="Courier New" w:hAnsi="Courier New"/>
+          <w:sz w:val="18"/>
+        </w:rPr>
+        <w:br/>
+      </w:r>
+      <w:r>
+        <w:rPr>
+          <w:rFonts w:ascii="Courier New" w:hAnsi="Courier New"/>
+          <w:sz w:val="18"/>
+        </w:rPr>
+        <w:t># Remove default nginx static content</w:t>
+        <w:br/>
+      </w:r>
+      <w:r>
+        <w:rPr>
+          <w:rFonts w:ascii="Courier New" w:hAnsi="Courier New"/>
+          <w:sz w:val="18"/>
+        </w:rPr>
+        <w:t>RUN rm -rf /usr/share/nginx/html/*</w:t>
+        <w:br/>
+      </w:r>
+      <w:r>
+        <w:rPr>
+          <w:rFonts w:ascii="Courier New" w:hAnsi="Courier New"/>
+          <w:sz w:val="18"/>
+        </w:rPr>
+        <w:br/>
+      </w:r>
+      <w:r>
+        <w:rPr>
+          <w:rFonts w:ascii="Courier New" w:hAnsi="Courier New"/>
+          <w:sz w:val="18"/>
+        </w:rPr>
+        <w:t># Copy site files into nginx html folder</w:t>
+        <w:br/>
+      </w:r>
+      <w:r>
+        <w:rPr>
+          <w:rFonts w:ascii="Courier New" w:hAnsi="Courier New"/>
+          <w:sz w:val="18"/>
+        </w:rPr>
+        <w:t>COPY ./ /usr/share/nginx/html/</w:t>
+        <w:br/>
+      </w:r>
+      <w:r>
+        <w:rPr>
+          <w:rFonts w:ascii="Courier New" w:hAnsi="Courier New"/>
+          <w:sz w:val="18"/>
+        </w:rPr>
+        <w:br/>
+      </w:r>
+      <w:r>
+        <w:rPr>
+          <w:rFonts w:ascii="Courier New" w:hAnsi="Courier New"/>
+          <w:sz w:val="18"/>
+        </w:rPr>
+        <w:t># Expose port 80</w:t>
+        <w:br/>
+      </w:r>
+      <w:r>
+        <w:rPr>
+          <w:rFonts w:ascii="Courier New" w:hAnsi="Courier New"/>
+          <w:sz w:val="18"/>
+        </w:rPr>
+        <w:t>EXPOSE 80</w:t>
+        <w:br/>
+      </w:r>
+      <w:r>
+        <w:rPr>
+          <w:rFonts w:ascii="Courier New" w:hAnsi="Courier New"/>
+          <w:sz w:val="18"/>
+        </w:rPr>
+        <w:br/>
+      </w:r>
+      <w:r>
+        <w:rPr>
+          <w:rFonts w:ascii="Courier New" w:hAnsi="Courier New"/>
+          <w:sz w:val="18"/>
+        </w:rPr>
+        <w:t># Run nginx in foreground</w:t>
+        <w:br/>
+      </w:r>
+      <w:r>
+        <w:rPr>
+          <w:rFonts w:ascii="Courier New" w:hAnsi="Courier New"/>
+          <w:sz w:val="18"/>
+        </w:rPr>
+        <w:t>CMD ["nginx", "-g", "daemon off;"]</w:t>
+      </w:r>
+    </w:p>
+    <w:p>
+      <w:pPr>
+        <w:pStyle w:val="Heading2"/>
+        <w:jc w:val="left"/>
+      </w:pPr>
+      <w:r>
+        <w:t>validate.sh</w:t>
+      </w:r>
+    </w:p>
+    <w:p>
+      <w:r>
+        <w:rPr>
+          <w:rFonts w:ascii="Courier New" w:hAnsi="Courier New"/>
+          <w:sz w:val="18"/>
+        </w:rPr>
+        <w:t>#!/usr/bin/env bash</w:t>
+        <w:br/>
+      </w:r>
+      <w:r>
+        <w:rPr>
+          <w:rFonts w:ascii="Courier New" w:hAnsi="Courier New"/>
+          <w:sz w:val="18"/>
+        </w:rPr>
+        <w:t># validate.sh — check required files exist before build/deploy</w:t>
+        <w:br/>
+      </w:r>
+      <w:r>
+        <w:rPr>
+          <w:rFonts w:ascii="Courier New" w:hAnsi="Courier New"/>
+          <w:sz w:val="18"/>
+        </w:rPr>
+        <w:t># Exits with non-zero status if any required file is missing</w:t>
+        <w:br/>
+      </w:r>
+      <w:r>
+        <w:rPr>
+          <w:rFonts w:ascii="Courier New" w:hAnsi="Courier New"/>
+          <w:sz w:val="18"/>
+        </w:rPr>
+        <w:br/>
+      </w:r>
+      <w:r>
+        <w:rPr>
+          <w:rFonts w:ascii="Courier New" w:hAnsi="Courier New"/>
+          <w:sz w:val="18"/>
+        </w:rPr>
+        <w:t>set -euo pipefail</w:t>
+        <w:br/>
+      </w:r>
+      <w:r>
+        <w:rPr>
+          <w:rFonts w:ascii="Courier New" w:hAnsi="Courier New"/>
+          <w:sz w:val="18"/>
+        </w:rPr>
+        <w:br/>
+      </w:r>
+      <w:r>
+        <w:rPr>
+          <w:rFonts w:ascii="Courier New" w:hAnsi="Courier New"/>
+          <w:sz w:val="18"/>
+        </w:rPr>
+        <w:t>REQUIRED=(index.html styles.css script.js)</w:t>
+        <w:br/>
+      </w:r>
+      <w:r>
+        <w:rPr>
+          <w:rFonts w:ascii="Courier New" w:hAnsi="Courier New"/>
+          <w:sz w:val="18"/>
+        </w:rPr>
+        <w:t>MISSING=()</w:t>
+        <w:br/>
+      </w:r>
+      <w:r>
+        <w:rPr>
+          <w:rFonts w:ascii="Courier New" w:hAnsi="Courier New"/>
+          <w:sz w:val="18"/>
+        </w:rPr>
+        <w:br/>
+      </w:r>
+      <w:r>
+        <w:rPr>
+          <w:rFonts w:ascii="Courier New" w:hAnsi="Courier New"/>
+          <w:sz w:val="18"/>
+        </w:rPr>
+        <w:t>for f in "${REQUIRED[@]}"; do</w:t>
+        <w:br/>
+      </w:r>
+      <w:r>
+        <w:rPr>
+          <w:rFonts w:ascii="Courier New" w:hAnsi="Courier New"/>
+          <w:sz w:val="18"/>
+        </w:rPr>
+        <w:t xml:space="preserve">  if [ ! -f "$f" ]; then</w:t>
+        <w:br/>
+      </w:r>
+      <w:r>
+        <w:rPr>
+          <w:rFonts w:ascii="Courier New" w:hAnsi="Courier New"/>
+          <w:sz w:val="18"/>
+        </w:rPr>
+        <w:t xml:space="preserve">    MISSING+=("$f")</w:t>
+        <w:br/>
+      </w:r>
+      <w:r>
+        <w:rPr>
+          <w:rFonts w:ascii="Courier New" w:hAnsi="Courier New"/>
+          <w:sz w:val="18"/>
+        </w:rPr>
+        <w:t xml:space="preserve">  fi</w:t>
+        <w:br/>
+      </w:r>
+      <w:r>
+        <w:rPr>
+          <w:rFonts w:ascii="Courier New" w:hAnsi="Courier New"/>
+          <w:sz w:val="18"/>
+        </w:rPr>
+        <w:t>done</w:t>
+        <w:br/>
+      </w:r>
+      <w:r>
+        <w:rPr>
+          <w:rFonts w:ascii="Courier New" w:hAnsi="Courier New"/>
+          <w:sz w:val="18"/>
+        </w:rPr>
+        <w:br/>
+      </w:r>
+      <w:r>
+        <w:rPr>
+          <w:rFonts w:ascii="Courier New" w:hAnsi="Courier New"/>
+          <w:sz w:val="18"/>
+        </w:rPr>
+        <w:t>if [ ${#MISSING[@]} -ne 0 ]; then</w:t>
+        <w:br/>
+      </w:r>
+      <w:r>
+        <w:rPr>
+          <w:rFonts w:ascii="Courier New" w:hAnsi="Courier New"/>
+          <w:sz w:val="18"/>
+        </w:rPr>
+        <w:t xml:space="preserve">  echo "Missing required files:" &gt;&amp;2</w:t>
+        <w:br/>
+      </w:r>
+      <w:r>
+        <w:rPr>
+          <w:rFonts w:ascii="Courier New" w:hAnsi="Courier New"/>
+          <w:sz w:val="18"/>
+        </w:rPr>
+        <w:t xml:space="preserve">  for m in "${MISSING[@]}"; do echo " - $m" &gt;&amp;2; done</w:t>
+        <w:br/>
+      </w:r>
+      <w:r>
+        <w:rPr>
+          <w:rFonts w:ascii="Courier New" w:hAnsi="Courier New"/>
+          <w:sz w:val="18"/>
+        </w:rPr>
+        <w:t xml:space="preserve">  exit 2</w:t>
+        <w:br/>
+      </w:r>
+      <w:r>
+        <w:rPr>
+          <w:rFonts w:ascii="Courier New" w:hAnsi="Courier New"/>
+          <w:sz w:val="18"/>
+        </w:rPr>
+        <w:t>else</w:t>
+        <w:br/>
+      </w:r>
+      <w:r>
+        <w:rPr>
+          <w:rFonts w:ascii="Courier New" w:hAnsi="Courier New"/>
+          <w:sz w:val="18"/>
+        </w:rPr>
+        <w:t xml:space="preserve">  echo "All required files present: ${REQUIRED[*]}"</w:t>
+        <w:br/>
+      </w:r>
+      <w:r>
+        <w:rPr>
+          <w:rFonts w:ascii="Courier New" w:hAnsi="Courier New"/>
+          <w:sz w:val="18"/>
+        </w:rPr>
+        <w:t>fi</w:t>
       </w:r>
     </w:p>
     <w:p>

</xml_diff>